<commit_message>
Took notes on why we should expect dot renaming to work,\nand on the relative merits of different ways of representing its success (zdiff\nvs other options).
</commit_message>
<xml_diff>
--- a/zdiffs/zdiff visualizations for daniel.docx
+++ b/zdiffs/zdiff visualizations for daniel.docx
@@ -36,8 +36,6 @@
       <w:r>
         <w:t>. Between 0 and 3 is on a spectrum from white to magenta. Heteroatoms, and residues for which there was no corresponding residue in the template structure, are not shown. Sequence identities are calculated from the alignment.</w:t>
       </w:r>
-      <w:bookmarkStart w:id="0" w:name="_GoBack"/>
-      <w:bookmarkEnd w:id="0"/>
     </w:p>
     <w:p>
       <w:pPr>
@@ -185,6 +183,13 @@
           </wp:inline>
         </w:drawing>
       </w:r>
+    </w:p>
+    <w:p>
+      <w:pPr>
+        <w:pStyle w:val="Heading3"/>
+      </w:pPr>
+      <w:bookmarkStart w:id="0" w:name="_GoBack"/>
+      <w:bookmarkEnd w:id="0"/>
     </w:p>
     <w:p>
       <w:pPr>

</xml_diff>